<commit_message>
Encerro da página de requisitos
</commit_message>
<xml_diff>
--- a/Geral/Estruturas_de_dados_Json.docx
+++ b/Geral/Estruturas_de_dados_Json.docx
@@ -22,23 +22,7 @@
           <w:sz w:val="40"/>
           <w:szCs w:val="40"/>
         </w:rPr>
-        <w:t xml:space="preserve"> de Dados (</w:t>
-      </w:r>
-      <w:proofErr w:type="spellStart"/>
-      <w:r>
-        <w:rPr>
-          <w:sz w:val="40"/>
-          <w:szCs w:val="40"/>
-        </w:rPr>
-        <w:t>Json</w:t>
-      </w:r>
-      <w:proofErr w:type="spellEnd"/>
-      <w:r>
-        <w:rPr>
-          <w:sz w:val="40"/>
-          <w:szCs w:val="40"/>
-        </w:rPr>
-        <w:t>)</w:t>
+        <w:t xml:space="preserve"> de Dados (Json)</w:t>
       </w:r>
     </w:p>
     <w:p>
@@ -60,23 +44,7 @@
           <w:sz w:val="24"/>
           <w:szCs w:val="24"/>
         </w:rPr>
-        <w:t xml:space="preserve">de forma semelhante ao XML, mas mais pequeno e rápido no </w:t>
-      </w:r>
-      <w:proofErr w:type="spellStart"/>
-      <w:r>
-        <w:rPr>
-          <w:sz w:val="24"/>
-          <w:szCs w:val="24"/>
-        </w:rPr>
-        <w:t>parsing</w:t>
-      </w:r>
-      <w:proofErr w:type="spellEnd"/>
-      <w:r>
-        <w:rPr>
-          <w:sz w:val="24"/>
-          <w:szCs w:val="24"/>
-        </w:rPr>
-        <w:t>.</w:t>
+        <w:t>de forma semelhante ao XML, mas mais pequeno e rápido no parsing.</w:t>
       </w:r>
     </w:p>
     <w:p>
@@ -91,26 +59,8 @@
           <w:sz w:val="24"/>
           <w:szCs w:val="24"/>
         </w:rPr>
-        <w:t xml:space="preserve">De seguida temos alguns dos elementos que poderemos encontrar num </w:t>
+        <w:t>De seguida temos alguns dos elementos que poderemos encontrar num ficheiro .json</w:t>
       </w:r>
-      <w:proofErr w:type="gramStart"/>
-      <w:r>
-        <w:rPr>
-          <w:sz w:val="24"/>
-          <w:szCs w:val="24"/>
-        </w:rPr>
-        <w:t>ficheiro .</w:t>
-      </w:r>
-      <w:proofErr w:type="spellStart"/>
-      <w:r>
-        <w:rPr>
-          <w:sz w:val="24"/>
-          <w:szCs w:val="24"/>
-        </w:rPr>
-        <w:t>json</w:t>
-      </w:r>
-      <w:proofErr w:type="spellEnd"/>
-      <w:proofErr w:type="gramEnd"/>
       <w:r>
         <w:rPr>
           <w:sz w:val="24"/>
@@ -321,33 +271,13 @@
                                       <w:szCs w:val="24"/>
                                     </w:rPr>
                                     <w:tab/>
-                                    <w:t>“</w:t>
                                   </w:r>
-                                  <w:proofErr w:type="spellStart"/>
-                                  <w:proofErr w:type="gramStart"/>
                                   <w:r>
                                     <w:rPr>
                                       <w:sz w:val="24"/>
                                       <w:szCs w:val="24"/>
                                     </w:rPr>
-                                    <w:t>array</w:t>
-                                  </w:r>
-                                  <w:proofErr w:type="spellEnd"/>
-                                  <w:proofErr w:type="gramEnd"/>
-                                  <w:r>
-                                    <w:rPr>
-                                      <w:sz w:val="24"/>
-                                      <w:szCs w:val="24"/>
-                                    </w:rPr>
-                                    <w:t>”</w:t>
-                                  </w:r>
-                                  <w:proofErr w:type="gramStart"/>
-                                  <w:r>
-                                    <w:rPr>
-                                      <w:sz w:val="24"/>
-                                      <w:szCs w:val="24"/>
-                                    </w:rPr>
-                                    <w:t xml:space="preserve">: </w:t>
+                                    <w:t xml:space="preserve">“array”: </w:t>
                                   </w:r>
                                   <w:r>
                                     <w:rPr>
@@ -363,7 +293,6 @@
                                     </w:rPr>
                                     <w:t>[</w:t>
                                   </w:r>
-                                  <w:proofErr w:type="gramEnd"/>
                                 </w:p>
                                 <w:p>
                                   <w:pPr>
@@ -588,25 +517,7 @@
                                       <w:sz w:val="24"/>
                                       <w:szCs w:val="24"/>
                                     </w:rPr>
-                                    <w:t>“</w:t>
-                                  </w:r>
-                                  <w:proofErr w:type="spellStart"/>
-                                  <w:proofErr w:type="gramStart"/>
-                                  <w:r>
-                                    <w:rPr>
-                                      <w:sz w:val="24"/>
-                                      <w:szCs w:val="24"/>
-                                    </w:rPr>
-                                    <w:t>objecto</w:t>
-                                  </w:r>
-                                  <w:proofErr w:type="spellEnd"/>
-                                  <w:proofErr w:type="gramEnd"/>
-                                  <w:r>
-                                    <w:rPr>
-                                      <w:sz w:val="24"/>
-                                      <w:szCs w:val="24"/>
-                                    </w:rPr>
-                                    <w:t>”: {</w:t>
+                                    <w:t>“objecto”: {</w:t>
                                   </w:r>
                                 </w:p>
                                 <w:p>
@@ -629,23 +540,7 @@
                                       <w:szCs w:val="24"/>
                                     </w:rPr>
                                     <w:tab/>
-                                    <w:t>“</w:t>
-                                  </w:r>
-                                  <w:proofErr w:type="gramStart"/>
-                                  <w:r>
-                                    <w:rPr>
-                                      <w:sz w:val="24"/>
-                                      <w:szCs w:val="24"/>
-                                    </w:rPr>
-                                    <w:t>a</w:t>
-                                  </w:r>
-                                  <w:proofErr w:type="gramEnd"/>
-                                  <w:r>
-                                    <w:rPr>
-                                      <w:sz w:val="24"/>
-                                      <w:szCs w:val="24"/>
-                                    </w:rPr>
-                                    <w:t>”: “b”,</w:t>
+                                    <w:t>“a”: “b”,</w:t>
                                   </w:r>
                                 </w:p>
                                 <w:p>
@@ -668,23 +563,7 @@
                                       <w:szCs w:val="24"/>
                                     </w:rPr>
                                     <w:tab/>
-                                    <w:t>“</w:t>
-                                  </w:r>
-                                  <w:proofErr w:type="gramStart"/>
-                                  <w:r>
-                                    <w:rPr>
-                                      <w:sz w:val="24"/>
-                                      <w:szCs w:val="24"/>
-                                    </w:rPr>
-                                    <w:t>c</w:t>
-                                  </w:r>
-                                  <w:proofErr w:type="gramEnd"/>
-                                  <w:r>
-                                    <w:rPr>
-                                      <w:sz w:val="24"/>
-                                      <w:szCs w:val="24"/>
-                                    </w:rPr>
-                                    <w:t>”: “d”,</w:t>
+                                    <w:t>“c”: “d”,</w:t>
                                   </w:r>
                                 </w:p>
                                 <w:p>
@@ -707,23 +586,7 @@
                                       <w:szCs w:val="24"/>
                                     </w:rPr>
                                     <w:tab/>
-                                    <w:t>“</w:t>
-                                  </w:r>
-                                  <w:proofErr w:type="gramStart"/>
-                                  <w:r>
-                                    <w:rPr>
-                                      <w:sz w:val="24"/>
-                                      <w:szCs w:val="24"/>
-                                    </w:rPr>
-                                    <w:t>e</w:t>
-                                  </w:r>
-                                  <w:proofErr w:type="gramEnd"/>
-                                  <w:r>
-                                    <w:rPr>
-                                      <w:sz w:val="24"/>
-                                      <w:szCs w:val="24"/>
-                                    </w:rPr>
-                                    <w:t>”: “f”</w:t>
+                                    <w:t>“e”: “f”</w:t>
                                   </w:r>
                                 </w:p>
                                 <w:p>
@@ -1008,73 +871,41 @@
                                         <w:color w:val="538135"/>
                                       </w:rPr>
                                     </w:pPr>
-                                    <w:proofErr w:type="spellStart"/>
                                     <w:r>
                                       <w:rPr>
                                         <w:color w:val="538135"/>
                                       </w:rPr>
-                                      <w:t>Array</w:t>
-                                    </w:r>
-                                    <w:proofErr w:type="spellEnd"/>
-                                    <w:r>
-                                      <w:rPr>
-                                        <w:color w:val="538135"/>
-                                      </w:rPr>
-                                      <w:t xml:space="preserve"> com 3 </w:t>
-                                    </w:r>
-                                    <w:proofErr w:type="spellStart"/>
-                                    <w:r>
-                                      <w:rPr>
-                                        <w:color w:val="538135"/>
-                                      </w:rPr>
-                                      <w:t>posicoes</w:t>
-                                    </w:r>
-                                    <w:proofErr w:type="spellEnd"/>
-                                    <w:r>
-                                      <w:rPr>
-                                        <w:color w:val="538135"/>
-                                      </w:rPr>
-                                      <w:t>, ou seja:</w:t>
+                                      <w:t>Array com 3 posicoes, ou seja:</w:t>
                                     </w:r>
                                   </w:p>
                                   <w:p>
                                     <w:pPr>
                                       <w:jc w:val="center"/>
                                     </w:pPr>
-                                    <w:proofErr w:type="spellStart"/>
                                     <w:r>
-                                      <w:t>Array</w:t>
-                                    </w:r>
-                                    <w:proofErr w:type="spellEnd"/>
-                                    <w:r>
-                                      <w:t xml:space="preserve"> [3]</w:t>
+                                      <w:t>Array [3]</w:t>
                                     </w:r>
                                   </w:p>
                                   <w:p>
                                     <w:pPr>
                                       <w:jc w:val="center"/>
                                     </w:pPr>
-                                    <w:proofErr w:type="gramStart"/>
                                     <w:r>
                                       <w:t>0 :1</w:t>
                                     </w:r>
-                                    <w:proofErr w:type="gramEnd"/>
                                   </w:p>
                                   <w:p>
                                     <w:pPr>
                                       <w:jc w:val="center"/>
                                     </w:pPr>
-                                    <w:proofErr w:type="gramStart"/>
                                     <w:r>
                                       <w:t>1 :2</w:t>
                                     </w:r>
-                                    <w:proofErr w:type="gramEnd"/>
                                   </w:p>
                                   <w:p>
                                     <w:pPr>
                                       <w:jc w:val="center"/>
                                     </w:pPr>
-                                    <w:proofErr w:type="gramStart"/>
                                     <w:r>
                                       <w:t>2</w:t>
                                     </w:r>
@@ -1084,7 +915,6 @@
                                     <w:r>
                                       <w:t>:3</w:t>
                                     </w:r>
-                                    <w:proofErr w:type="gramEnd"/>
                                   </w:p>
                                 </w:txbxContent>
                               </wps:txbx>
@@ -1380,33 +1210,11 @@
                                         <w:color w:val="2E74B5"/>
                                       </w:rPr>
                                     </w:pPr>
-                                    <w:proofErr w:type="spellStart"/>
                                     <w:r>
                                       <w:rPr>
                                         <w:color w:val="2E74B5"/>
                                       </w:rPr>
-                                      <w:t>Objecto</w:t>
-                                    </w:r>
-                                    <w:proofErr w:type="spellEnd"/>
-                                    <w:r>
-                                      <w:rPr>
-                                        <w:color w:val="2E74B5"/>
-                                      </w:rPr>
-                                      <w:t xml:space="preserve"> com 3 </w:t>
-                                    </w:r>
-                                    <w:proofErr w:type="spellStart"/>
-                                    <w:r>
-                                      <w:rPr>
-                                        <w:color w:val="2E74B5"/>
-                                      </w:rPr>
-                                      <w:t>parametros</w:t>
-                                    </w:r>
-                                    <w:proofErr w:type="spellEnd"/>
-                                    <w:r>
-                                      <w:rPr>
-                                        <w:color w:val="2E74B5"/>
-                                      </w:rPr>
-                                      <w:t>, ou seja:</w:t>
+                                      <w:t>Objecto com 3 parametros, ou seja:</w:t>
                                     </w:r>
                                   </w:p>
                                   <w:p>
@@ -1421,44 +1229,24 @@
                                     <w:pPr>
                                       <w:jc w:val="center"/>
                                     </w:pPr>
-                                    <w:proofErr w:type="gramStart"/>
                                     <w:r>
-                                      <w:t>a</w:t>
-                                    </w:r>
-                                    <w:proofErr w:type="gramEnd"/>
-                                    <w:r>
-                                      <w:t xml:space="preserve"> :b</w:t>
+                                      <w:t>a :b</w:t>
                                     </w:r>
                                   </w:p>
                                   <w:p>
                                     <w:pPr>
                                       <w:jc w:val="center"/>
                                     </w:pPr>
-                                    <w:proofErr w:type="gramStart"/>
                                     <w:r>
-                                      <w:t>c</w:t>
+                                      <w:t>c :e</w:t>
                                     </w:r>
-                                    <w:proofErr w:type="gramEnd"/>
-                                    <w:r>
-                                      <w:t xml:space="preserve"> :</w:t>
-                                    </w:r>
-                                    <w:proofErr w:type="gramStart"/>
-                                    <w:r>
-                                      <w:t>e</w:t>
-                                    </w:r>
-                                    <w:proofErr w:type="gramEnd"/>
                                   </w:p>
                                   <w:p>
                                     <w:pPr>
                                       <w:jc w:val="center"/>
                                     </w:pPr>
-                                    <w:proofErr w:type="gramStart"/>
                                     <w:r>
-                                      <w:t>e</w:t>
-                                    </w:r>
-                                    <w:proofErr w:type="gramEnd"/>
-                                    <w:r>
-                                      <w:t xml:space="preserve"> :f</w:t>
+                                      <w:t>e :f</w:t>
                                     </w:r>
                                   </w:p>
                                 </w:txbxContent>
@@ -1693,33 +1481,17 @@
                                     <w:pPr>
                                       <w:jc w:val="center"/>
                                     </w:pPr>
-                                    <w:proofErr w:type="spellStart"/>
                                     <w:r>
                                       <w:rPr>
                                         <w:color w:val="538135"/>
                                       </w:rPr>
                                       <w:t>Array</w:t>
                                     </w:r>
-                                    <w:proofErr w:type="spellEnd"/>
                                     <w:r>
                                       <w:rPr>
                                         <w:color w:val="538135"/>
                                       </w:rPr>
-                                      <w:t xml:space="preserve"> e um </w:t>
-                                    </w:r>
-                                    <w:proofErr w:type="spellStart"/>
-                                    <w:r>
-                                      <w:rPr>
-                                        <w:color w:val="538135"/>
-                                      </w:rPr>
-                                      <w:t>objecto</w:t>
-                                    </w:r>
-                                    <w:proofErr w:type="spellEnd"/>
-                                    <w:r>
-                                      <w:rPr>
-                                        <w:color w:val="538135"/>
-                                      </w:rPr>
-                                      <w:t xml:space="preserve"> vazios</w:t>
+                                      <w:t xml:space="preserve"> e um objecto vazios</w:t>
                                     </w:r>
                                     <w:r>
                                       <w:rPr>
@@ -3146,23 +2918,7 @@
           <w:szCs w:val="36"/>
         </w:rPr>
         <w:lastRenderedPageBreak/>
-        <w:t xml:space="preserve">Para a tradução entre Fluxograma e </w:t>
-      </w:r>
-      <w:proofErr w:type="spellStart"/>
-      <w:r>
-        <w:rPr>
-          <w:sz w:val="36"/>
-          <w:szCs w:val="36"/>
-        </w:rPr>
-        <w:t>Json</w:t>
-      </w:r>
-      <w:proofErr w:type="spellEnd"/>
-      <w:r>
-        <w:rPr>
-          <w:sz w:val="36"/>
-          <w:szCs w:val="36"/>
-        </w:rPr>
-        <w:t xml:space="preserve"> temos:</w:t>
+        <w:t>Para a tradução entre Fluxograma e Json temos:</w:t>
       </w:r>
     </w:p>
     <w:p>
@@ -3191,55 +2947,7 @@
           <w:sz w:val="24"/>
           <w:szCs w:val="24"/>
         </w:rPr>
-        <w:t xml:space="preserve"> e fim únicos portanto vamos ter sempre o </w:t>
-      </w:r>
-      <w:proofErr w:type="spellStart"/>
-      <w:r>
-        <w:rPr>
-          <w:sz w:val="24"/>
-          <w:szCs w:val="24"/>
-        </w:rPr>
-        <w:t>last</w:t>
-      </w:r>
-      <w:proofErr w:type="spellEnd"/>
-      <w:r>
-        <w:rPr>
-          <w:sz w:val="24"/>
-          <w:szCs w:val="24"/>
-        </w:rPr>
-        <w:t xml:space="preserve"> que aponta para o último </w:t>
-      </w:r>
-      <w:proofErr w:type="spellStart"/>
-      <w:r>
-        <w:rPr>
-          <w:sz w:val="24"/>
-          <w:szCs w:val="24"/>
-        </w:rPr>
-        <w:t>objecto</w:t>
-      </w:r>
-      <w:proofErr w:type="spellEnd"/>
-      <w:r>
-        <w:rPr>
-          <w:sz w:val="24"/>
-          <w:szCs w:val="24"/>
-        </w:rPr>
-        <w:t xml:space="preserve"> (o Fim) e dentro do </w:t>
-      </w:r>
-      <w:proofErr w:type="spellStart"/>
-      <w:r>
-        <w:rPr>
-          <w:sz w:val="24"/>
-          <w:szCs w:val="24"/>
-        </w:rPr>
-        <w:t>root</w:t>
-      </w:r>
-      <w:proofErr w:type="spellEnd"/>
-      <w:r>
-        <w:rPr>
-          <w:sz w:val="24"/>
-          <w:szCs w:val="24"/>
-        </w:rPr>
-        <w:t xml:space="preserve"> pelo menos o </w:t>
+        <w:t xml:space="preserve"> e fim únicos portanto vamos ter sempre o last que aponta para o último objecto (o Fim) e dentro do root pelo menos o </w:t>
       </w:r>
       <w:r>
         <w:rPr>
@@ -3268,71 +2976,7 @@
           <w:sz w:val="24"/>
           <w:szCs w:val="24"/>
         </w:rPr>
-        <w:t xml:space="preserve">No espaço dos pontos </w:t>
-      </w:r>
-      <w:proofErr w:type="gramStart"/>
-      <w:r>
-        <w:rPr>
-          <w:sz w:val="24"/>
-          <w:szCs w:val="24"/>
-        </w:rPr>
-        <w:t xml:space="preserve">( </w:t>
-      </w:r>
-      <w:proofErr w:type="gramEnd"/>
-      <w:r>
-        <w:rPr>
-          <w:sz w:val="24"/>
-          <w:szCs w:val="24"/>
-        </w:rPr>
-        <w:t xml:space="preserve">“.....” )poderíamos ter </w:t>
-      </w:r>
-      <w:proofErr w:type="spellStart"/>
-      <w:r>
-        <w:rPr>
-          <w:sz w:val="24"/>
-          <w:szCs w:val="24"/>
-        </w:rPr>
-        <w:t>escritas,leituras</w:t>
-      </w:r>
-      <w:proofErr w:type="spellEnd"/>
-      <w:r>
-        <w:rPr>
-          <w:sz w:val="24"/>
-          <w:szCs w:val="24"/>
-        </w:rPr>
-        <w:t xml:space="preserve"> ou outras formas com os seus dados(data, </w:t>
-      </w:r>
-      <w:proofErr w:type="spellStart"/>
-      <w:r>
-        <w:rPr>
-          <w:sz w:val="24"/>
-          <w:szCs w:val="24"/>
-        </w:rPr>
-        <w:t>type</w:t>
-      </w:r>
-      <w:proofErr w:type="spellEnd"/>
-      <w:r>
-        <w:rPr>
-          <w:sz w:val="24"/>
-          <w:szCs w:val="24"/>
-        </w:rPr>
-        <w:t xml:space="preserve">, etc...) e o </w:t>
-      </w:r>
-      <w:proofErr w:type="spellStart"/>
-      <w:r>
-        <w:rPr>
-          <w:sz w:val="24"/>
-          <w:szCs w:val="24"/>
-        </w:rPr>
-        <w:t>next</w:t>
-      </w:r>
-      <w:proofErr w:type="spellEnd"/>
-      <w:r>
-        <w:rPr>
-          <w:sz w:val="24"/>
-          <w:szCs w:val="24"/>
-        </w:rPr>
-        <w:t xml:space="preserve"> a apontar para a próxima forma.</w:t>
+        <w:t>No espaço dos pontos ( “.....” )poderíamos ter escritas,leituras ou outras formas com os seus dados(data, type, etc...) e o next a apontar para a próxima forma.</w:t>
       </w:r>
     </w:p>
     <w:p>
@@ -3807,21 +3451,12 @@
                                   </w:rPr>
                                   <w:t xml:space="preserve">        "</w:t>
                                 </w:r>
-                                <w:proofErr w:type="gramStart"/>
                                 <w:r>
                                   <w:rPr>
                                     <w:sz w:val="24"/>
                                     <w:szCs w:val="24"/>
                                   </w:rPr>
-                                  <w:t>data</w:t>
-                                </w:r>
-                                <w:proofErr w:type="gramEnd"/>
-                                <w:r>
-                                  <w:rPr>
-                                    <w:sz w:val="24"/>
-                                    <w:szCs w:val="24"/>
-                                  </w:rPr>
-                                  <w:t xml:space="preserve">": </w:t>
+                                  <w:t xml:space="preserve">data": </w:t>
                                 </w:r>
                                 <w:r>
                                   <w:rPr>
@@ -3844,25 +3479,7 @@
                                     <w:sz w:val="24"/>
                                     <w:szCs w:val="24"/>
                                   </w:rPr>
-                                  <w:t xml:space="preserve">        "</w:t>
-                                </w:r>
-                                <w:proofErr w:type="spellStart"/>
-                                <w:proofErr w:type="gramStart"/>
-                                <w:r>
-                                  <w:rPr>
-                                    <w:sz w:val="24"/>
-                                    <w:szCs w:val="24"/>
-                                  </w:rPr>
-                                  <w:t>type</w:t>
-                                </w:r>
-                                <w:proofErr w:type="spellEnd"/>
-                                <w:proofErr w:type="gramEnd"/>
-                                <w:r>
-                                  <w:rPr>
-                                    <w:sz w:val="24"/>
-                                    <w:szCs w:val="24"/>
-                                  </w:rPr>
-                                  <w:t>": 1</w:t>
+                                  <w:t xml:space="preserve">        "type": 1</w:t>
                                 </w:r>
                               </w:p>
                               <w:p>
@@ -3894,25 +3511,7 @@
                                     <w:sz w:val="24"/>
                                     <w:szCs w:val="24"/>
                                   </w:rPr>
-                                  <w:t xml:space="preserve">    "</w:t>
-                                </w:r>
-                                <w:proofErr w:type="spellStart"/>
-                                <w:proofErr w:type="gramStart"/>
-                                <w:r>
-                                  <w:rPr>
-                                    <w:sz w:val="24"/>
-                                    <w:szCs w:val="24"/>
-                                  </w:rPr>
-                                  <w:t>last</w:t>
-                                </w:r>
-                                <w:proofErr w:type="spellEnd"/>
-                                <w:proofErr w:type="gramEnd"/>
-                                <w:r>
-                                  <w:rPr>
-                                    <w:sz w:val="24"/>
-                                    <w:szCs w:val="24"/>
-                                  </w:rPr>
-                                  <w:t xml:space="preserve">": </w:t>
+                                  <w:t xml:space="preserve">    "last": </w:t>
                                 </w:r>
                                 <w:r>
                                   <w:rPr>
@@ -3935,23 +3534,7 @@
                                     <w:sz w:val="24"/>
                                     <w:szCs w:val="24"/>
                                   </w:rPr>
-                                  <w:t xml:space="preserve">        "</w:t>
-                                </w:r>
-                                <w:proofErr w:type="gramStart"/>
-                                <w:r>
-                                  <w:rPr>
-                                    <w:sz w:val="24"/>
-                                    <w:szCs w:val="24"/>
-                                  </w:rPr>
-                                  <w:t>data</w:t>
-                                </w:r>
-                                <w:proofErr w:type="gramEnd"/>
-                                <w:r>
-                                  <w:rPr>
-                                    <w:sz w:val="24"/>
-                                    <w:szCs w:val="24"/>
-                                  </w:rPr>
-                                  <w:t>": "fim",</w:t>
+                                  <w:t xml:space="preserve">        "data": "fim",</w:t>
                                 </w:r>
                               </w:p>
                               <w:p>
@@ -3967,25 +3550,7 @@
                                     <w:sz w:val="24"/>
                                     <w:szCs w:val="24"/>
                                   </w:rPr>
-                                  <w:t xml:space="preserve">        "</w:t>
-                                </w:r>
-                                <w:proofErr w:type="spellStart"/>
-                                <w:proofErr w:type="gramStart"/>
-                                <w:r>
-                                  <w:rPr>
-                                    <w:sz w:val="24"/>
-                                    <w:szCs w:val="24"/>
-                                  </w:rPr>
-                                  <w:t>type</w:t>
-                                </w:r>
-                                <w:proofErr w:type="spellEnd"/>
-                                <w:proofErr w:type="gramEnd"/>
-                                <w:r>
-                                  <w:rPr>
-                                    <w:sz w:val="24"/>
-                                    <w:szCs w:val="24"/>
-                                  </w:rPr>
-                                  <w:t>": 2</w:t>
+                                  <w:t xml:space="preserve">        "type": 2</w:t>
                                 </w:r>
                               </w:p>
                               <w:p>
@@ -4117,25 +3682,13 @@
                                       <w:szCs w:val="24"/>
                                     </w:rPr>
                                   </w:pPr>
-                                  <w:proofErr w:type="spellStart"/>
-                                  <w:proofErr w:type="gramStart"/>
                                   <w:r>
                                     <w:rPr>
                                       <w:color w:val="2E74B5" w:themeColor="accent1" w:themeShade="BF"/>
                                       <w:sz w:val="24"/>
                                       <w:szCs w:val="24"/>
                                     </w:rPr>
-                                    <w:t>root</w:t>
-                                  </w:r>
-                                  <w:proofErr w:type="spellEnd"/>
-                                  <w:proofErr w:type="gramEnd"/>
-                                  <w:r>
-                                    <w:rPr>
-                                      <w:color w:val="2E74B5" w:themeColor="accent1" w:themeShade="BF"/>
-                                      <w:sz w:val="24"/>
-                                      <w:szCs w:val="24"/>
-                                    </w:rPr>
-                                    <w:t>{3}</w:t>
+                                    <w:t>root{3}</w:t>
                                   </w:r>
                                 </w:p>
                               </w:txbxContent>
@@ -4237,25 +3790,13 @@
                                       <w:szCs w:val="24"/>
                                     </w:rPr>
                                   </w:pPr>
-                                  <w:proofErr w:type="spellStart"/>
-                                  <w:proofErr w:type="gramStart"/>
                                   <w:r>
                                     <w:rPr>
                                       <w:color w:val="2E74B5" w:themeColor="accent1" w:themeShade="BF"/>
                                       <w:sz w:val="24"/>
                                       <w:szCs w:val="24"/>
                                     </w:rPr>
-                                    <w:t>next</w:t>
-                                  </w:r>
-                                  <w:proofErr w:type="spellEnd"/>
-                                  <w:proofErr w:type="gramEnd"/>
-                                  <w:r>
-                                    <w:rPr>
-                                      <w:color w:val="2E74B5" w:themeColor="accent1" w:themeShade="BF"/>
-                                      <w:sz w:val="24"/>
-                                      <w:szCs w:val="24"/>
-                                    </w:rPr>
-                                    <w:t>{2</w:t>
+                                    <w:t>next{2</w:t>
                                   </w:r>
                                   <w:r>
                                     <w:rPr>
@@ -4365,25 +3906,13 @@
                                       <w:szCs w:val="24"/>
                                     </w:rPr>
                                   </w:pPr>
-                                  <w:proofErr w:type="spellStart"/>
-                                  <w:proofErr w:type="gramStart"/>
                                   <w:r>
                                     <w:rPr>
                                       <w:color w:val="2E74B5" w:themeColor="accent1" w:themeShade="BF"/>
                                       <w:sz w:val="24"/>
                                       <w:szCs w:val="24"/>
                                     </w:rPr>
-                                    <w:t>next</w:t>
-                                  </w:r>
-                                  <w:proofErr w:type="spellEnd"/>
-                                  <w:proofErr w:type="gramEnd"/>
-                                  <w:r>
-                                    <w:rPr>
-                                      <w:color w:val="2E74B5" w:themeColor="accent1" w:themeShade="BF"/>
-                                      <w:sz w:val="24"/>
-                                      <w:szCs w:val="24"/>
-                                    </w:rPr>
-                                    <w:t>{2</w:t>
+                                    <w:t>next{2</w:t>
                                   </w:r>
                                   <w:r>
                                     <w:rPr>
@@ -4494,25 +4023,13 @@
                                     <w:szCs w:val="24"/>
                                   </w:rPr>
                                 </w:pPr>
-                                <w:proofErr w:type="spellStart"/>
-                                <w:proofErr w:type="gramStart"/>
                                 <w:r>
                                   <w:rPr>
                                     <w:color w:val="538135" w:themeColor="accent6" w:themeShade="BF"/>
                                     <w:sz w:val="24"/>
                                     <w:szCs w:val="24"/>
                                   </w:rPr>
-                                  <w:t>last</w:t>
-                                </w:r>
-                                <w:proofErr w:type="spellEnd"/>
-                                <w:proofErr w:type="gramEnd"/>
-                                <w:r>
-                                  <w:rPr>
-                                    <w:color w:val="538135" w:themeColor="accent6" w:themeShade="BF"/>
-                                    <w:sz w:val="24"/>
-                                    <w:szCs w:val="24"/>
-                                  </w:rPr>
-                                  <w:t>{2}</w:t>
+                                  <w:t>last{2}</w:t>
                                 </w:r>
                               </w:p>
                             </w:txbxContent>
@@ -5663,7 +5180,6 @@
                                   <w:szCs w:val="28"/>
                                 </w:rPr>
                               </w:pPr>
-                              <w:proofErr w:type="gramStart"/>
                               <w:r>
                                 <w:rPr>
                                   <w:sz w:val="28"/>
@@ -5678,7 +5194,6 @@
                                 </w:rPr>
                                 <w:t>..</w:t>
                               </w:r>
-                              <w:proofErr w:type="gramEnd"/>
                             </w:p>
                           </w:txbxContent>
                         </wps:txbx>
@@ -5902,23 +5417,13 @@
                                 <w:szCs w:val="24"/>
                               </w:rPr>
                             </w:pPr>
-                            <w:proofErr w:type="spellStart"/>
                             <w:r>
                               <w:rPr>
                                 <w:color w:val="C45911" w:themeColor="accent2" w:themeShade="BF"/>
                                 <w:sz w:val="24"/>
                                 <w:szCs w:val="24"/>
                               </w:rPr>
-                              <w:t>Object</w:t>
-                            </w:r>
-                            <w:proofErr w:type="spellEnd"/>
-                            <w:r>
-                              <w:rPr>
-                                <w:color w:val="C45911" w:themeColor="accent2" w:themeShade="BF"/>
-                                <w:sz w:val="24"/>
-                                <w:szCs w:val="24"/>
-                              </w:rPr>
-                              <w:t xml:space="preserve"> {2}</w:t>
+                              <w:t>Object {2}</w:t>
                             </w:r>
                           </w:p>
                         </w:txbxContent>
@@ -6901,25 +6406,7 @@
                                   <w:sz w:val="24"/>
                                   <w:szCs w:val="24"/>
                                 </w:rPr>
-                                <w:t>"</w:t>
-                              </w:r>
-                              <w:proofErr w:type="spellStart"/>
-                              <w:proofErr w:type="gramStart"/>
-                              <w:r>
-                                <w:rPr>
-                                  <w:sz w:val="24"/>
-                                  <w:szCs w:val="24"/>
-                                </w:rPr>
-                                <w:t>type</w:t>
-                              </w:r>
-                              <w:proofErr w:type="spellEnd"/>
-                              <w:proofErr w:type="gramEnd"/>
-                              <w:r>
-                                <w:rPr>
-                                  <w:sz w:val="24"/>
-                                  <w:szCs w:val="24"/>
-                                </w:rPr>
-                                <w:t>":</w:t>
+                                <w:t>"type":</w:t>
                               </w:r>
                               <w:r>
                                 <w:rPr>
@@ -6965,23 +6452,7 @@
                                   <w:sz w:val="24"/>
                                   <w:szCs w:val="24"/>
                                 </w:rPr>
-                                <w:t xml:space="preserve">             "</w:t>
-                              </w:r>
-                              <w:proofErr w:type="gramStart"/>
-                              <w:r>
-                                <w:rPr>
-                                  <w:sz w:val="24"/>
-                                  <w:szCs w:val="24"/>
-                                </w:rPr>
-                                <w:t>data</w:t>
-                              </w:r>
-                              <w:proofErr w:type="gramEnd"/>
-                              <w:r>
-                                <w:rPr>
-                                  <w:sz w:val="24"/>
-                                  <w:szCs w:val="24"/>
-                                </w:rPr>
-                                <w:t>":</w:t>
+                                <w:t xml:space="preserve">             "data":</w:t>
                               </w:r>
                               <w:r>
                                 <w:rPr>
@@ -7011,25 +6482,7 @@
                                   <w:sz w:val="24"/>
                                   <w:szCs w:val="24"/>
                                 </w:rPr>
-                                <w:t xml:space="preserve">             "</w:t>
-                              </w:r>
-                              <w:proofErr w:type="spellStart"/>
-                              <w:proofErr w:type="gramStart"/>
-                              <w:r>
-                                <w:rPr>
-                                  <w:sz w:val="24"/>
-                                  <w:szCs w:val="24"/>
-                                </w:rPr>
-                                <w:t>type</w:t>
-                              </w:r>
-                              <w:proofErr w:type="spellEnd"/>
-                              <w:proofErr w:type="gramEnd"/>
-                              <w:r>
-                                <w:rPr>
-                                  <w:sz w:val="24"/>
-                                  <w:szCs w:val="24"/>
-                                </w:rPr>
-                                <w:t xml:space="preserve">": </w:t>
+                                <w:t xml:space="preserve">             "type": </w:t>
                               </w:r>
                               <w:r>
                                 <w:rPr>
@@ -7068,23 +6521,7 @@
                                   <w:sz w:val="24"/>
                                   <w:szCs w:val="24"/>
                                 </w:rPr>
-                                <w:t xml:space="preserve">          "</w:t>
-                              </w:r>
-                              <w:proofErr w:type="gramStart"/>
-                              <w:r>
-                                <w:rPr>
-                                  <w:sz w:val="24"/>
-                                  <w:szCs w:val="24"/>
-                                </w:rPr>
-                                <w:t>data</w:t>
-                              </w:r>
-                              <w:proofErr w:type="gramEnd"/>
-                              <w:r>
-                                <w:rPr>
-                                  <w:sz w:val="24"/>
-                                  <w:szCs w:val="24"/>
-                                </w:rPr>
-                                <w:t>":</w:t>
+                                <w:t xml:space="preserve">          "data":</w:t>
                               </w:r>
                               <w:r>
                                 <w:rPr>
@@ -7114,25 +6551,7 @@
                                   <w:sz w:val="24"/>
                                   <w:szCs w:val="24"/>
                                 </w:rPr>
-                                <w:t xml:space="preserve">          "</w:t>
-                              </w:r>
-                              <w:proofErr w:type="spellStart"/>
-                              <w:proofErr w:type="gramStart"/>
-                              <w:r>
-                                <w:rPr>
-                                  <w:sz w:val="24"/>
-                                  <w:szCs w:val="24"/>
-                                </w:rPr>
-                                <w:t>type</w:t>
-                              </w:r>
-                              <w:proofErr w:type="spellEnd"/>
-                              <w:proofErr w:type="gramEnd"/>
-                              <w:r>
-                                <w:rPr>
-                                  <w:sz w:val="24"/>
-                                  <w:szCs w:val="24"/>
-                                </w:rPr>
-                                <w:t>":</w:t>
+                                <w:t xml:space="preserve">          "type":</w:t>
                               </w:r>
                               <w:r>
                                 <w:rPr>
@@ -7178,25 +6597,7 @@
                                   <w:sz w:val="24"/>
                                   <w:szCs w:val="24"/>
                                 </w:rPr>
-                                <w:t xml:space="preserve">       "</w:t>
-                              </w:r>
-                              <w:proofErr w:type="spellStart"/>
-                              <w:proofErr w:type="gramStart"/>
-                              <w:r>
-                                <w:rPr>
-                                  <w:sz w:val="24"/>
-                                  <w:szCs w:val="24"/>
-                                </w:rPr>
-                                <w:t>last</w:t>
-                              </w:r>
-                              <w:proofErr w:type="spellEnd"/>
-                              <w:proofErr w:type="gramEnd"/>
-                              <w:r>
-                                <w:rPr>
-                                  <w:sz w:val="24"/>
-                                  <w:szCs w:val="24"/>
-                                </w:rPr>
-                                <w:t>":</w:t>
+                                <w:t xml:space="preserve">       "last":</w:t>
                               </w:r>
                               <w:r>
                                 <w:rPr>
@@ -7226,23 +6627,7 @@
                                   <w:sz w:val="24"/>
                                   <w:szCs w:val="24"/>
                                 </w:rPr>
-                                <w:t xml:space="preserve">          "</w:t>
-                              </w:r>
-                              <w:proofErr w:type="gramStart"/>
-                              <w:r>
-                                <w:rPr>
-                                  <w:sz w:val="24"/>
-                                  <w:szCs w:val="24"/>
-                                </w:rPr>
-                                <w:t>data</w:t>
-                              </w:r>
-                              <w:proofErr w:type="gramEnd"/>
-                              <w:r>
-                                <w:rPr>
-                                  <w:sz w:val="24"/>
-                                  <w:szCs w:val="24"/>
-                                </w:rPr>
-                                <w:t>":</w:t>
+                                <w:t xml:space="preserve">          "data":</w:t>
                               </w:r>
                               <w:r>
                                 <w:rPr>
@@ -7279,25 +6664,7 @@
                                   <w:sz w:val="24"/>
                                   <w:szCs w:val="24"/>
                                 </w:rPr>
-                                <w:t>"</w:t>
-                              </w:r>
-                              <w:proofErr w:type="spellStart"/>
-                              <w:proofErr w:type="gramStart"/>
-                              <w:r>
-                                <w:rPr>
-                                  <w:sz w:val="24"/>
-                                  <w:szCs w:val="24"/>
-                                </w:rPr>
-                                <w:t>type</w:t>
-                              </w:r>
-                              <w:proofErr w:type="spellEnd"/>
-                              <w:proofErr w:type="gramEnd"/>
-                              <w:r>
-                                <w:rPr>
-                                  <w:sz w:val="24"/>
-                                  <w:szCs w:val="24"/>
-                                </w:rPr>
-                                <w:t>":</w:t>
+                                <w:t>"type":</w:t>
                               </w:r>
                               <w:r>
                                 <w:rPr>
@@ -7538,25 +6905,13 @@
                                   <w:szCs w:val="24"/>
                                 </w:rPr>
                               </w:pPr>
-                              <w:proofErr w:type="spellStart"/>
-                              <w:proofErr w:type="gramStart"/>
                               <w:r>
                                 <w:rPr>
                                   <w:color w:val="2E74B5" w:themeColor="accent1" w:themeShade="BF"/>
                                   <w:sz w:val="24"/>
                                   <w:szCs w:val="24"/>
                                 </w:rPr>
-                                <w:t>root</w:t>
-                              </w:r>
-                              <w:proofErr w:type="spellEnd"/>
-                              <w:proofErr w:type="gramEnd"/>
-                              <w:r>
-                                <w:rPr>
-                                  <w:color w:val="2E74B5" w:themeColor="accent1" w:themeShade="BF"/>
-                                  <w:sz w:val="24"/>
-                                  <w:szCs w:val="24"/>
-                                </w:rPr>
-                                <w:t>{3}</w:t>
+                                <w:t>root{3}</w:t>
                               </w:r>
                             </w:p>
                           </w:txbxContent>
@@ -7646,8 +7001,6 @@
                                   <w:szCs w:val="24"/>
                                 </w:rPr>
                               </w:pPr>
-                              <w:proofErr w:type="spellStart"/>
-                              <w:proofErr w:type="gramStart"/>
                               <w:r>
                                 <w:rPr>
                                   <w:color w:val="2E74B5" w:themeColor="accent1" w:themeShade="BF"/>
@@ -7656,8 +7009,6 @@
                                 </w:rPr>
                                 <w:t>next</w:t>
                               </w:r>
-                              <w:proofErr w:type="spellEnd"/>
-                              <w:proofErr w:type="gramEnd"/>
                               <w:r>
                                 <w:rPr>
                                   <w:color w:val="2E74B5" w:themeColor="accent1" w:themeShade="BF"/>
@@ -7754,8 +7105,6 @@
                                   <w:szCs w:val="24"/>
                                 </w:rPr>
                               </w:pPr>
-                              <w:proofErr w:type="spellStart"/>
-                              <w:proofErr w:type="gramStart"/>
                               <w:r>
                                 <w:rPr>
                                   <w:color w:val="2E74B5" w:themeColor="accent1" w:themeShade="BF"/>
@@ -7764,8 +7113,6 @@
                                 </w:rPr>
                                 <w:t>next</w:t>
                               </w:r>
-                              <w:proofErr w:type="spellEnd"/>
-                              <w:proofErr w:type="gramEnd"/>
                               <w:r>
                                 <w:rPr>
                                   <w:color w:val="2E74B5" w:themeColor="accent1" w:themeShade="BF"/>
@@ -7878,25 +7225,13 @@
                                   <w:szCs w:val="24"/>
                                 </w:rPr>
                               </w:pPr>
-                              <w:proofErr w:type="spellStart"/>
-                              <w:proofErr w:type="gramStart"/>
                               <w:r>
                                 <w:rPr>
                                   <w:color w:val="538135" w:themeColor="accent6" w:themeShade="BF"/>
                                   <w:sz w:val="24"/>
                                   <w:szCs w:val="24"/>
                                 </w:rPr>
-                                <w:t>last</w:t>
-                              </w:r>
-                              <w:proofErr w:type="spellEnd"/>
-                              <w:proofErr w:type="gramEnd"/>
-                              <w:r>
-                                <w:rPr>
-                                  <w:color w:val="538135" w:themeColor="accent6" w:themeShade="BF"/>
-                                  <w:sz w:val="24"/>
-                                  <w:szCs w:val="24"/>
-                                </w:rPr>
-                                <w:t>{2}</w:t>
+                                <w:t>last{2}</w:t>
                               </w:r>
                             </w:p>
                           </w:txbxContent>
@@ -9280,11 +8615,55 @@
     </w:p>
     <w:p>
       <w:pPr>
+        <w:pBdr>
+          <w:bottom w:val="single" w:sz="12" w:space="1" w:color="auto"/>
+        </w:pBdr>
         <w:rPr>
           <w:sz w:val="40"/>
           <w:szCs w:val="40"/>
         </w:rPr>
       </w:pPr>
+    </w:p>
+    <w:p>
+      <w:pPr>
+        <w:pBdr>
+          <w:bottom w:val="single" w:sz="12" w:space="1" w:color="auto"/>
+        </w:pBdr>
+        <w:rPr>
+          <w:sz w:val="40"/>
+          <w:szCs w:val="40"/>
+        </w:rPr>
+      </w:pPr>
+    </w:p>
+    <w:p>
+      <w:pPr>
+        <w:rPr>
+          <w:sz w:val="40"/>
+          <w:szCs w:val="40"/>
+        </w:rPr>
+      </w:pPr>
+      <w:r>
+        <w:rPr>
+          <w:sz w:val="40"/>
+          <w:szCs w:val="40"/>
+        </w:rPr>
+        <w:t xml:space="preserve">Página de Requisitos </w:t>
+      </w:r>
+      <w:r>
+        <w:rPr>
+          <w:b/>
+          <w:sz w:val="40"/>
+          <w:szCs w:val="40"/>
+        </w:rPr>
+        <w:t xml:space="preserve">FECHADA – </w:t>
+      </w:r>
+      <w:r>
+        <w:rPr>
+          <w:sz w:val="40"/>
+          <w:szCs w:val="40"/>
+        </w:rPr>
+        <w:t>data 23/05/2013</w:t>
+      </w:r>
       <w:bookmarkStart w:id="0" w:name="_GoBack"/>
       <w:bookmarkEnd w:id="0"/>
     </w:p>

</xml_diff>